<commit_message>
another trial run for the selenium test
</commit_message>
<xml_diff>
--- a/src/test/docs/seleinum_tutorial.docx
+++ b/src/test/docs/seleinum_tutorial.docx
@@ -7,23 +7,23 @@
         <w:pStyle w:val="Title"/>
       </w:pPr>
       <w:r>
-        <w:t>Becoming an UI Testing Rock Star</w:t>
-      </w:r>
-      <w:r>
-        <w:tab/>
-      </w:r>
-    </w:p>
-    <w:p>
-      <w:pPr>
-        <w:pStyle w:val="Heading1"/>
-      </w:pPr>
-      <w:r>
-        <w:t>I</w:t>
+        <w:t>Becoming a</w:t>
       </w:r>
       <w:bookmarkStart w:id="0" w:name="_GoBack"/>
       <w:bookmarkEnd w:id="0"/>
       <w:r>
-        <w:t>ntroduction</w:t>
+        <w:t xml:space="preserve"> UI Testing Rock Star</w:t>
+      </w:r>
+      <w:r>
+        <w:tab/>
+      </w:r>
+    </w:p>
+    <w:p>
+      <w:pPr>
+        <w:pStyle w:val="Heading1"/>
+      </w:pPr>
+      <w:r>
+        <w:t>Introduction</w:t>
       </w:r>
     </w:p>
     <w:p>
@@ -39,13 +39,8 @@
       <w:r>
         <w:t xml:space="preserve"> </w:t>
       </w:r>
-      <w:proofErr w:type="gramStart"/>
-      <w:r>
-        <w:t>software testing</w:t>
-      </w:r>
-      <w:proofErr w:type="gramEnd"/>
-      <w:r>
-        <w:t xml:space="preserve"> framework for web applications that provides tools for writing the test cases w</w:t>
+      <w:r>
+        <w:t>software testing framework for web applications that provides tools for writing the test cases w</w:t>
       </w:r>
       <w:r>
         <w:t>ithout learning the unit test</w:t>
@@ -60,23 +55,7 @@
         <w:t>We hav</w:t>
       </w:r>
       <w:r>
-        <w:t xml:space="preserve">en been using </w:t>
-      </w:r>
-      <w:proofErr w:type="spellStart"/>
-      <w:r>
-        <w:t>JUnit</w:t>
-      </w:r>
-      <w:proofErr w:type="spellEnd"/>
-      <w:r>
-        <w:t>/</w:t>
-      </w:r>
-      <w:proofErr w:type="spellStart"/>
-      <w:r>
-        <w:t>HtmlUnit</w:t>
-      </w:r>
-      <w:proofErr w:type="spellEnd"/>
-      <w:r>
-        <w:t xml:space="preserve"> </w:t>
+        <w:t xml:space="preserve">en been using JUnit/HtmlUnit </w:t>
       </w:r>
       <w:r>
         <w:t>to simula</w:t>
@@ -158,13 +137,8 @@
           <w:numId w:val="2"/>
         </w:numPr>
       </w:pPr>
-      <w:proofErr w:type="gramStart"/>
-      <w:r>
-        <w:t>selenium</w:t>
-      </w:r>
-      <w:proofErr w:type="gramEnd"/>
-      <w:r>
-        <w:t>-java-client-driver.jar</w:t>
+      <w:r>
+        <w:t>selenium-java-client-driver.jar</w:t>
       </w:r>
     </w:p>
     <w:p>
@@ -215,53 +189,13 @@
         <w:t xml:space="preserve">picked by </w:t>
       </w:r>
       <w:r>
-        <w:t xml:space="preserve">the </w:t>
-      </w:r>
-      <w:proofErr w:type="gramStart"/>
-      <w:r>
-        <w:t>user</w:t>
+        <w:t>the user</w:t>
       </w:r>
       <w:r>
         <w:t xml:space="preserve"> </w:t>
       </w:r>
       <w:r>
-        <w:t>,</w:t>
-      </w:r>
-      <w:proofErr w:type="gramEnd"/>
-      <w:r>
-        <w:t xml:space="preserve"> e.g. html, java (</w:t>
-      </w:r>
-      <w:proofErr w:type="spellStart"/>
-      <w:r>
-        <w:t>JUnit</w:t>
-      </w:r>
-      <w:proofErr w:type="spellEnd"/>
-      <w:r>
-        <w:t xml:space="preserve"> / </w:t>
-      </w:r>
-      <w:proofErr w:type="spellStart"/>
-      <w:r>
-        <w:t>TestNG</w:t>
-      </w:r>
-      <w:proofErr w:type="spellEnd"/>
-      <w:r>
-        <w:t xml:space="preserve">), ruby, </w:t>
-      </w:r>
-      <w:proofErr w:type="spellStart"/>
-      <w:r>
-        <w:t>php</w:t>
-      </w:r>
-      <w:proofErr w:type="spellEnd"/>
-      <w:r>
-        <w:t xml:space="preserve">, </w:t>
-      </w:r>
-      <w:proofErr w:type="spellStart"/>
-      <w:r>
-        <w:t>perl</w:t>
-      </w:r>
-      <w:proofErr w:type="spellEnd"/>
-      <w:r>
-        <w:t>, c#, python, etc.</w:t>
+        <w:t>, e.g. html, java (JUnit / TestNG), ruby, php, perl, c#, python, etc.</w:t>
       </w:r>
     </w:p>
     <w:p/>
@@ -371,15 +305,7 @@
         <w:t xml:space="preserve">run </w:t>
       </w:r>
       <w:r>
-        <w:t xml:space="preserve">Selenium tests as </w:t>
-      </w:r>
-      <w:proofErr w:type="spellStart"/>
-      <w:r>
-        <w:t>JUnit</w:t>
-      </w:r>
-      <w:proofErr w:type="spellEnd"/>
-      <w:r>
-        <w:t xml:space="preserve"> tests.</w:t>
+        <w:t>Selenium tests as JUnit tests.</w:t>
       </w:r>
     </w:p>
     <w:p/>
@@ -481,7 +407,6 @@
     <w:p/>
     <w:p>
       <w:r>
-        <w:lastRenderedPageBreak/>
         <w:t xml:space="preserve">Click </w:t>
       </w:r>
       <w:r>
@@ -584,15 +509,7 @@
         <w:pStyle w:val="Heading1"/>
       </w:pPr>
       <w:r>
-        <w:t xml:space="preserve">How to run a Selenium test as a </w:t>
-      </w:r>
-      <w:proofErr w:type="spellStart"/>
-      <w:r>
-        <w:t>JUnit</w:t>
-      </w:r>
-      <w:proofErr w:type="spellEnd"/>
-      <w:r>
-        <w:t xml:space="preserve"> test</w:t>
+        <w:t>How to run a Selenium test as a JUnit test</w:t>
       </w:r>
     </w:p>
     <w:p>
@@ -616,15 +533,7 @@
         </w:numPr>
       </w:pPr>
       <w:r>
-        <w:t xml:space="preserve">Export the test case as </w:t>
-      </w:r>
-      <w:proofErr w:type="spellStart"/>
-      <w:r>
-        <w:t>JUnit</w:t>
-      </w:r>
-      <w:proofErr w:type="spellEnd"/>
-      <w:r>
-        <w:t xml:space="preserve"> 4 and it will create Java code like this:</w:t>
+        <w:t>Export the test case as JUnit 4 and it will create Java code like this:</w:t>
       </w:r>
     </w:p>
     <w:p>
@@ -701,15 +610,7 @@
         <w:t>selenium-java-client-driver.jar</w:t>
       </w:r>
       <w:r>
-        <w:t xml:space="preserve"> to the java </w:t>
-      </w:r>
-      <w:proofErr w:type="spellStart"/>
-      <w:r>
-        <w:t>classpath</w:t>
-      </w:r>
-      <w:proofErr w:type="spellEnd"/>
-      <w:r>
-        <w:t xml:space="preserve"> or in maven (pom.xml)</w:t>
+        <w:t xml:space="preserve"> to the java classpath or in maven (pom.xml)</w:t>
       </w:r>
       <w:r>
         <w:t>:</w:t>
@@ -724,7 +625,6 @@
         <w:rPr>
           <w:noProof/>
         </w:rPr>
-        <w:lastRenderedPageBreak/>
         <w:drawing>
           <wp:inline distT="0" distB="0" distL="0" distR="0" wp14:anchorId="0A28DDFD" wp14:editId="5C692203">
             <wp:extent cx="3429000" cy="2071688"/>
@@ -801,19 +701,11 @@
           <w:i/>
         </w:rPr>
       </w:pPr>
-      <w:proofErr w:type="gramStart"/>
       <w:r>
         <w:rPr>
           <w:i/>
         </w:rPr>
-        <w:t>java</w:t>
-      </w:r>
-      <w:proofErr w:type="gramEnd"/>
-      <w:r>
-        <w:rPr>
-          <w:i/>
-        </w:rPr>
-        <w:t xml:space="preserve"> -jar selenium-server-standalone-2.0b3.jar –interactive</w:t>
+        <w:t>java -jar selenium-server-standalone-2.0b3.jar –interactive</w:t>
       </w:r>
     </w:p>
     <w:p>
@@ -863,21 +755,11 @@
           <w:i/>
         </w:rPr>
       </w:pPr>
-      <w:proofErr w:type="spellStart"/>
-      <w:proofErr w:type="gramStart"/>
       <w:r>
         <w:rPr>
           <w:i/>
         </w:rPr>
-        <w:t>cmd</w:t>
-      </w:r>
-      <w:proofErr w:type="spellEnd"/>
-      <w:proofErr w:type="gramEnd"/>
-      <w:r>
-        <w:rPr>
-          <w:i/>
-        </w:rPr>
-        <w:t>=getNewBrowserSession&amp;1=*firefox&amp;2=http://www.google.com</w:t>
+        <w:t>cmd=getNewBrowserSession&amp;1=*firefox&amp;2=http://www.google.com</w:t>
       </w:r>
     </w:p>
     <w:p>
@@ -924,15 +806,7 @@
         <w:t>use</w:t>
       </w:r>
       <w:r>
-        <w:t xml:space="preserve"> Eclipse, run the Java file as a </w:t>
-      </w:r>
-      <w:proofErr w:type="spellStart"/>
-      <w:r>
-        <w:t>JUnit</w:t>
-      </w:r>
-      <w:proofErr w:type="spellEnd"/>
-      <w:r>
-        <w:t xml:space="preserve"> test and it will launch the browser and execute the script.</w:t>
+        <w:t xml:space="preserve"> Eclipse, run the Java file as a JUnit test and it will launch the browser and execute the script.</w:t>
       </w:r>
       <w:r>
         <w:t xml:space="preserve"> You can also set the break points in Java </w:t>
@@ -1011,15 +885,7 @@
         <w:t>environment variables</w:t>
       </w:r>
       <w:r>
-        <w:t>, so when you specify *</w:t>
-      </w:r>
-      <w:proofErr w:type="spellStart"/>
-      <w:r>
-        <w:t>firefox</w:t>
-      </w:r>
-      <w:proofErr w:type="spellEnd"/>
-      <w:r>
-        <w:t xml:space="preserve"> in the command, the system knows where to find the exe file. If you want to run the tests by using a different browser, you will have to do the same thing.</w:t>
+        <w:t>, so when you specify *firefox in the command, the system knows where to find the exe file. If you want to run the tests by using a different browser, you will have to do the same thing.</w:t>
       </w:r>
       <w:r>
         <w:t xml:space="preserve"> This link shows you how to do that:</w:t>
@@ -1077,17 +943,7 @@
         <w:t xml:space="preserve">*chrome doesn’t mean </w:t>
       </w:r>
       <w:r>
-        <w:t>to use the Google Chrome as the browser. *</w:t>
-      </w:r>
-      <w:proofErr w:type="spellStart"/>
-      <w:proofErr w:type="gramStart"/>
-      <w:r>
-        <w:t>googlechrome</w:t>
-      </w:r>
-      <w:proofErr w:type="spellEnd"/>
-      <w:proofErr w:type="gramEnd"/>
-      <w:r>
-        <w:t xml:space="preserve"> is the one you are looking for.</w:t>
+        <w:t>to use the Google Chrome as the browser. *googlechrome is the one you are looking for.</w:t>
       </w:r>
     </w:p>
     <w:p>
@@ -1111,7 +967,6 @@
         </w:numPr>
       </w:pPr>
       <w:r>
-        <w:lastRenderedPageBreak/>
         <w:t xml:space="preserve">Since you can directly open the browsers from the command line, there isn’t any </w:t>
       </w:r>
       <w:r>
@@ -1121,15 +976,7 @@
         <w:t>setting needed</w:t>
       </w:r>
       <w:r>
-        <w:t xml:space="preserve"> for the </w:t>
-      </w:r>
-      <w:proofErr w:type="spellStart"/>
-      <w:r>
-        <w:t>linux</w:t>
-      </w:r>
-      <w:proofErr w:type="spellEnd"/>
-      <w:r>
-        <w:t xml:space="preserve"> environment</w:t>
+        <w:t xml:space="preserve"> for the linux environment</w:t>
       </w:r>
       <w:r>
         <w:t>s</w:t>
@@ -1173,7 +1020,6 @@
         <w:pStyle w:val="ListParagraph"/>
         <w:ind w:left="1800"/>
       </w:pPr>
-      <w:proofErr w:type="gramStart"/>
       <w:r>
         <w:rPr>
           <w:b/>
@@ -1182,19 +1028,7 @@
         <w:t>Unexpected end of file from server</w:t>
       </w:r>
       <w:r>
-        <w:t>.</w:t>
-      </w:r>
-      <w:proofErr w:type="gramEnd"/>
-      <w:r>
-        <w:t xml:space="preserve"> I suspected that this is something to do with the browser path, but adding the </w:t>
-      </w:r>
-      <w:proofErr w:type="spellStart"/>
-      <w:r>
-        <w:t>firefox</w:t>
-      </w:r>
-      <w:proofErr w:type="spellEnd"/>
-      <w:r>
-        <w:t xml:space="preserve"> folder to the user / system path didn’t help. This section needs to be updated in the future once this is figured out.</w:t>
+        <w:t>. I suspected that this is something to do with the browser path, but adding the firefox folder to the user / system path didn’t help. This section needs to be updated in the future once this is figured out.</w:t>
       </w:r>
     </w:p>
     <w:p>

</xml_diff>